<commit_message>
Adding Site Diagram.JPG and updating ED diagram in Requirements.docx
</commit_message>
<xml_diff>
--- a/Requirements.docx
+++ b/Requirements.docx
@@ -166,7 +166,9 @@
       <w:r>
         <w:t>Customer must login to the website to book room/rooms and customer details should be validated with the registered customer details before booking</w:t>
       </w:r>
-    </w:p>
+      <w:bookmarkStart w:id="0" w:name="_GoBack"/>
+    </w:p>
+    <w:bookmarkEnd w:id="0"/>
     <w:p>
       <w:pPr>
         <w:pStyle w:val="ListParagraph"/>
@@ -411,6 +413,11 @@
     <w:p>
       <w:pPr>
         <w:pStyle w:val="ListParagraph"/>
+      </w:pPr>
+    </w:p>
+    <w:p>
+      <w:pPr>
+        <w:pStyle w:val="ListParagraph"/>
         <w:sectPr>
           <w:pgSz w:w="12240" w:h="15840"/>
           <w:pgMar w:top="1440" w:right="1440" w:bottom="1440" w:left="1440" w:header="708" w:footer="708" w:gutter="0"/>
@@ -423,6 +430,10 @@
       <w:pPr>
         <w:pStyle w:val="ListParagraph"/>
       </w:pPr>
+      <w:r>
+        <w:lastRenderedPageBreak/>
+        <w:t>ER Diagram</w:t>
+      </w:r>
     </w:p>
     <w:p>
       <w:pPr>
@@ -443,9 +454,9 @@
           <w:lang w:eastAsia="en-CA"/>
         </w:rPr>
         <w:drawing>
-          <wp:inline distT="0" distB="0" distL="0" distR="0" wp14:anchorId="2A223D18" wp14:editId="5C37C169">
-            <wp:extent cx="8367395" cy="4796287"/>
-            <wp:effectExtent l="0" t="0" r="0" b="4445"/>
+          <wp:inline distT="0" distB="0" distL="0" distR="0" wp14:anchorId="30176A4A" wp14:editId="153903F2">
+            <wp:extent cx="9022715" cy="4917057"/>
+            <wp:effectExtent l="0" t="0" r="6985" b="0"/>
             <wp:docPr id="1" name="Picture 1"/>
             <wp:cNvGraphicFramePr>
               <a:graphicFrameLocks xmlns:a="http://schemas.openxmlformats.org/drawingml/2006/main" noChangeAspect="1"/>
@@ -466,7 +477,7 @@
                   <pic:spPr>
                     <a:xfrm>
                       <a:off x="0" y="0"/>
-                      <a:ext cx="8383002" cy="4805233"/>
+                      <a:ext cx="9032274" cy="4922266"/>
                     </a:xfrm>
                     <a:prstGeom prst="rect">
                       <a:avLst/>
@@ -478,8 +489,93 @@
           </wp:inline>
         </w:drawing>
       </w:r>
-      <w:bookmarkStart w:id="0" w:name="_GoBack"/>
-      <w:bookmarkEnd w:id="0"/>
+    </w:p>
+    <w:p>
+      <w:pPr>
+        <w:ind w:hanging="426"/>
+      </w:pPr>
+    </w:p>
+    <w:p>
+      <w:pPr>
+        <w:ind w:hanging="426"/>
+        <w:rPr>
+          <w:noProof/>
+          <w:lang w:eastAsia="en-CA"/>
+        </w:rPr>
+      </w:pPr>
+      <w:r>
+        <w:rPr>
+          <w:noProof/>
+          <w:lang w:eastAsia="en-CA"/>
+        </w:rPr>
+        <w:lastRenderedPageBreak/>
+        <w:t>Site Diagram:</w:t>
+      </w:r>
+    </w:p>
+    <w:p>
+      <w:pPr>
+        <w:ind w:hanging="426"/>
+        <w:rPr>
+          <w:noProof/>
+          <w:lang w:eastAsia="en-CA"/>
+        </w:rPr>
+      </w:pPr>
+    </w:p>
+    <w:p>
+      <w:pPr>
+        <w:ind w:hanging="426"/>
+      </w:pPr>
+      <w:r>
+        <w:rPr>
+          <w:noProof/>
+          <w:lang w:eastAsia="en-CA"/>
+        </w:rPr>
+        <w:drawing>
+          <wp:inline distT="0" distB="0" distL="0" distR="0" wp14:anchorId="067C2D21" wp14:editId="215B5196">
+            <wp:extent cx="9108486" cy="5193102"/>
+            <wp:effectExtent l="0" t="0" r="0" b="7620"/>
+            <wp:docPr id="4" name="Picture 4"/>
+            <wp:cNvGraphicFramePr>
+              <a:graphicFrameLocks xmlns:a="http://schemas.openxmlformats.org/drawingml/2006/main" noChangeAspect="1"/>
+            </wp:cNvGraphicFramePr>
+            <a:graphic xmlns:a="http://schemas.openxmlformats.org/drawingml/2006/main">
+              <a:graphicData uri="http://schemas.openxmlformats.org/drawingml/2006/picture">
+                <pic:pic xmlns:pic="http://schemas.openxmlformats.org/drawingml/2006/picture">
+                  <pic:nvPicPr>
+                    <pic:cNvPr id="1" name=""/>
+                    <pic:cNvPicPr/>
+                  </pic:nvPicPr>
+                  <pic:blipFill>
+                    <a:blip r:embed="rId6"/>
+                    <a:stretch>
+                      <a:fillRect/>
+                    </a:stretch>
+                  </pic:blipFill>
+                  <pic:spPr>
+                    <a:xfrm>
+                      <a:off x="0" y="0"/>
+                      <a:ext cx="9147707" cy="5215463"/>
+                    </a:xfrm>
+                    <a:prstGeom prst="rect">
+                      <a:avLst/>
+                    </a:prstGeom>
+                  </pic:spPr>
+                </pic:pic>
+              </a:graphicData>
+            </a:graphic>
+          </wp:inline>
+        </w:drawing>
+      </w:r>
+    </w:p>
+    <w:p>
+      <w:pPr>
+        <w:ind w:hanging="426"/>
+      </w:pPr>
+    </w:p>
+    <w:p>
+      <w:pPr>
+        <w:ind w:hanging="426"/>
+      </w:pPr>
     </w:p>
     <w:sectPr>
       <w:pgSz w:w="15840" w:h="12240" w:orient="landscape"/>

</xml_diff>

<commit_message>
Modified Customer entity in ERD
</commit_message>
<xml_diff>
--- a/Requirements.docx
+++ b/Requirements.docx
@@ -427,34 +427,30 @@
     <w:p>
       <w:pPr>
         <w:pStyle w:val="ListParagraph"/>
-      </w:pPr>
-      <w:r>
-        <w:lastRenderedPageBreak/>
-        <w:t>ER Diagram</w:t>
-      </w:r>
-    </w:p>
-    <w:p>
-      <w:pPr>
-        <w:ind w:hanging="426"/>
         <w:rPr>
           <w:noProof/>
           <w:lang w:eastAsia="en-CA"/>
         </w:rPr>
       </w:pPr>
+      <w:r>
+        <w:lastRenderedPageBreak/>
+        <w:t>ER Diagram</w:t>
+      </w:r>
     </w:p>
     <w:p>
       <w:pPr>
         <w:ind w:hanging="426"/>
       </w:pPr>
+      <w:bookmarkStart w:id="0" w:name="_GoBack"/>
       <w:r>
         <w:rPr>
           <w:noProof/>
           <w:lang w:eastAsia="en-CA"/>
         </w:rPr>
         <w:drawing>
-          <wp:inline distT="0" distB="0" distL="0" distR="0" wp14:anchorId="30176A4A" wp14:editId="153903F2">
-            <wp:extent cx="9022715" cy="4917057"/>
-            <wp:effectExtent l="0" t="0" r="6985" b="0"/>
+          <wp:inline distT="0" distB="0" distL="0" distR="0" wp14:anchorId="6B200DBA" wp14:editId="75C0C164">
+            <wp:extent cx="8712679" cy="5386936"/>
+            <wp:effectExtent l="0" t="0" r="0" b="4445"/>
             <wp:docPr id="1" name="Picture 1"/>
             <wp:cNvGraphicFramePr>
               <a:graphicFrameLocks xmlns:a="http://schemas.openxmlformats.org/drawingml/2006/main" noChangeAspect="1"/>
@@ -475,7 +471,7 @@
                   <pic:spPr>
                     <a:xfrm>
                       <a:off x="0" y="0"/>
-                      <a:ext cx="9032274" cy="4922266"/>
+                      <a:ext cx="8729732" cy="5397480"/>
                     </a:xfrm>
                     <a:prstGeom prst="rect">
                       <a:avLst/>
@@ -487,6 +483,7 @@
           </wp:inline>
         </w:drawing>
       </w:r>
+      <w:bookmarkEnd w:id="0"/>
     </w:p>
     <w:p>
       <w:pPr>
@@ -506,7 +503,6 @@
           <w:noProof/>
           <w:lang w:eastAsia="en-CA"/>
         </w:rPr>
-        <w:lastRenderedPageBreak/>
         <w:t>Site Diagram:</w:t>
       </w:r>
     </w:p>
@@ -564,8 +560,6 @@
           </wp:inline>
         </w:drawing>
       </w:r>
-      <w:bookmarkStart w:id="0" w:name="_GoBack"/>
-      <w:bookmarkEnd w:id="0"/>
     </w:p>
     <w:p>
       <w:pPr>

</xml_diff>